<commit_message>
Added image generation to report
</commit_message>
<xml_diff>
--- a/report_gen/simply_ecology_template.docx
+++ b/report_gen/simply_ecology_template.docx
@@ -6977,14 +6977,27 @@
       <w:r>
         <w:t xml:space="preserve">Plan </w:t>
       </w:r>
-      <w:fldSimple w:instr=" SEQ Plan \* ARABIC ">
-        <w:r>
-          <w:rPr>
-            <w:noProof/>
-          </w:rPr>
-          <w:t>1</w:t>
-        </w:r>
-      </w:fldSimple>
+      <w:r>
+        <w:fldChar w:fldCharType="begin"/>
+      </w:r>
+      <w:r>
+        <w:instrText xml:space="preserve"> SEQ Plan \* ARABIC </w:instrText>
+      </w:r>
+      <w:r>
+        <w:fldChar w:fldCharType="separate"/>
+      </w:r>
+      <w:r>
+        <w:rPr>
+          <w:noProof/>
+        </w:rPr>
+        <w:t>1</w:t>
+      </w:r>
+      <w:r>
+        <w:rPr>
+          <w:noProof/>
+        </w:rPr>
+        <w:fldChar w:fldCharType="end"/>
+      </w:r>
       <w:r>
         <w:t xml:space="preserve">: </w:t>
       </w:r>
@@ -7129,14 +7142,27 @@
       <w:r>
         <w:t xml:space="preserve">Plan </w:t>
       </w:r>
-      <w:fldSimple w:instr=" SEQ Plan \* ARABIC ">
-        <w:r>
-          <w:rPr>
-            <w:noProof/>
-          </w:rPr>
-          <w:t>1</w:t>
-        </w:r>
-      </w:fldSimple>
+      <w:r>
+        <w:fldChar w:fldCharType="begin"/>
+      </w:r>
+      <w:r>
+        <w:instrText xml:space="preserve"> SEQ Plan \* ARABIC </w:instrText>
+      </w:r>
+      <w:r>
+        <w:fldChar w:fldCharType="separate"/>
+      </w:r>
+      <w:r>
+        <w:rPr>
+          <w:noProof/>
+        </w:rPr>
+        <w:t>1</w:t>
+      </w:r>
+      <w:r>
+        <w:rPr>
+          <w:noProof/>
+        </w:rPr>
+        <w:fldChar w:fldCharType="end"/>
+      </w:r>
       <w:r>
         <w:t xml:space="preserve">: </w:t>
       </w:r>
@@ -7288,14 +7314,27 @@
       <w:r>
         <w:t xml:space="preserve">Plan </w:t>
       </w:r>
-      <w:fldSimple w:instr=" SEQ Plan \* ARABIC ">
-        <w:r>
-          <w:rPr>
-            <w:noProof/>
-          </w:rPr>
-          <w:t>1</w:t>
-        </w:r>
-      </w:fldSimple>
+      <w:r>
+        <w:fldChar w:fldCharType="begin"/>
+      </w:r>
+      <w:r>
+        <w:instrText xml:space="preserve"> SEQ Plan \* ARABIC </w:instrText>
+      </w:r>
+      <w:r>
+        <w:fldChar w:fldCharType="separate"/>
+      </w:r>
+      <w:r>
+        <w:rPr>
+          <w:noProof/>
+        </w:rPr>
+        <w:t>1</w:t>
+      </w:r>
+      <w:r>
+        <w:rPr>
+          <w:noProof/>
+        </w:rPr>
+        <w:fldChar w:fldCharType="end"/>
+      </w:r>
       <w:r>
         <w:t xml:space="preserve">: </w:t>
       </w:r>
@@ -10398,14 +10437,27 @@
       <w:r>
         <w:t xml:space="preserve">Table </w:t>
       </w:r>
-      <w:fldSimple w:instr=" SEQ Table \* ARABIC ">
-        <w:r>
-          <w:rPr>
-            <w:noProof/>
-          </w:rPr>
-          <w:t>1</w:t>
-        </w:r>
-      </w:fldSimple>
+      <w:r>
+        <w:fldChar w:fldCharType="begin"/>
+      </w:r>
+      <w:r>
+        <w:instrText xml:space="preserve"> SEQ Table \* ARABIC </w:instrText>
+      </w:r>
+      <w:r>
+        <w:fldChar w:fldCharType="separate"/>
+      </w:r>
+      <w:r>
+        <w:rPr>
+          <w:noProof/>
+        </w:rPr>
+        <w:t>1</w:t>
+      </w:r>
+      <w:r>
+        <w:rPr>
+          <w:noProof/>
+        </w:rPr>
+        <w:fldChar w:fldCharType="end"/>
+      </w:r>
       <w:bookmarkEnd w:id="47"/>
       <w:r>
         <w:t xml:space="preserve">: </w:t>
@@ -11236,14 +11288,27 @@
       <w:r>
         <w:t xml:space="preserve">Table </w:t>
       </w:r>
-      <w:fldSimple w:instr=" SEQ Table \* ARABIC ">
-        <w:r>
-          <w:rPr>
-            <w:noProof/>
-          </w:rPr>
-          <w:t>2</w:t>
-        </w:r>
-      </w:fldSimple>
+      <w:r>
+        <w:fldChar w:fldCharType="begin"/>
+      </w:r>
+      <w:r>
+        <w:instrText xml:space="preserve"> SEQ Table \* ARABIC </w:instrText>
+      </w:r>
+      <w:r>
+        <w:fldChar w:fldCharType="separate"/>
+      </w:r>
+      <w:r>
+        <w:rPr>
+          <w:noProof/>
+        </w:rPr>
+        <w:t>2</w:t>
+      </w:r>
+      <w:r>
+        <w:rPr>
+          <w:noProof/>
+        </w:rPr>
+        <w:fldChar w:fldCharType="end"/>
+      </w:r>
       <w:bookmarkEnd w:id="52"/>
       <w:r>
         <w:t>: Local Biological Heritage sites.</w:t>
@@ -11612,14 +11677,27 @@
       <w:r>
         <w:t xml:space="preserve">Table </w:t>
       </w:r>
-      <w:fldSimple w:instr=" SEQ Table \* ARABIC ">
-        <w:r>
-          <w:rPr>
-            <w:noProof/>
-          </w:rPr>
-          <w:t>3</w:t>
-        </w:r>
-      </w:fldSimple>
+      <w:r>
+        <w:fldChar w:fldCharType="begin"/>
+      </w:r>
+      <w:r>
+        <w:instrText xml:space="preserve"> SEQ Table \* ARABIC </w:instrText>
+      </w:r>
+      <w:r>
+        <w:fldChar w:fldCharType="separate"/>
+      </w:r>
+      <w:r>
+        <w:rPr>
+          <w:noProof/>
+        </w:rPr>
+        <w:t>3</w:t>
+      </w:r>
+      <w:r>
+        <w:rPr>
+          <w:noProof/>
+        </w:rPr>
+        <w:fldChar w:fldCharType="end"/>
+      </w:r>
       <w:bookmarkEnd w:id="54"/>
       <w:r>
         <w:t xml:space="preserve">: Priority Habitats within </w:t>
@@ -11916,14 +11994,27 @@
       <w:r>
         <w:t xml:space="preserve">Plan </w:t>
       </w:r>
-      <w:fldSimple w:instr=" SEQ Plan \* ARABIC ">
-        <w:r>
-          <w:rPr>
-            <w:noProof/>
-          </w:rPr>
-          <w:t>4</w:t>
-        </w:r>
-      </w:fldSimple>
+      <w:r>
+        <w:fldChar w:fldCharType="begin"/>
+      </w:r>
+      <w:r>
+        <w:instrText xml:space="preserve"> SEQ Plan \* ARABIC </w:instrText>
+      </w:r>
+      <w:r>
+        <w:fldChar w:fldCharType="separate"/>
+      </w:r>
+      <w:r>
+        <w:rPr>
+          <w:noProof/>
+        </w:rPr>
+        <w:t>4</w:t>
+      </w:r>
+      <w:r>
+        <w:rPr>
+          <w:noProof/>
+        </w:rPr>
+        <w:fldChar w:fldCharType="end"/>
+      </w:r>
       <w:bookmarkEnd w:id="55"/>
       <w:r>
         <w:t>:</w:t>
@@ -12130,14 +12221,27 @@
         <w:lastRenderedPageBreak/>
         <w:t xml:space="preserve">Table </w:t>
       </w:r>
-      <w:fldSimple w:instr=" SEQ Table \* ARABIC ">
-        <w:r>
-          <w:rPr>
-            <w:noProof/>
-          </w:rPr>
-          <w:t>4</w:t>
-        </w:r>
-      </w:fldSimple>
+      <w:r>
+        <w:fldChar w:fldCharType="begin"/>
+      </w:r>
+      <w:r>
+        <w:instrText xml:space="preserve"> SEQ Table \* ARABIC </w:instrText>
+      </w:r>
+      <w:r>
+        <w:fldChar w:fldCharType="separate"/>
+      </w:r>
+      <w:r>
+        <w:rPr>
+          <w:noProof/>
+        </w:rPr>
+        <w:t>4</w:t>
+      </w:r>
+      <w:r>
+        <w:rPr>
+          <w:noProof/>
+        </w:rPr>
+        <w:fldChar w:fldCharType="end"/>
+      </w:r>
       <w:bookmarkEnd w:id="61"/>
       <w:r>
         <w:t xml:space="preserve">: Protected species identified within </w:t>
@@ -13138,14 +13242,27 @@
       <w:r>
         <w:t xml:space="preserve">Plate </w:t>
       </w:r>
-      <w:fldSimple w:instr=" SEQ Plate \* ARABIC ">
-        <w:r>
-          <w:rPr>
-            <w:noProof/>
-          </w:rPr>
-          <w:t>1</w:t>
-        </w:r>
-      </w:fldSimple>
+      <w:r>
+        <w:fldChar w:fldCharType="begin"/>
+      </w:r>
+      <w:r>
+        <w:instrText xml:space="preserve"> SEQ Plate \* ARABIC </w:instrText>
+      </w:r>
+      <w:r>
+        <w:fldChar w:fldCharType="separate"/>
+      </w:r>
+      <w:r>
+        <w:rPr>
+          <w:noProof/>
+        </w:rPr>
+        <w:t>1</w:t>
+      </w:r>
+      <w:r>
+        <w:rPr>
+          <w:noProof/>
+        </w:rPr>
+        <w:fldChar w:fldCharType="end"/>
+      </w:r>
       <w:bookmarkEnd w:id="67"/>
       <w:r>
         <w:t xml:space="preserve">: </w:t>
@@ -14126,6 +14243,59 @@
           <w:lang w:eastAsia="ar-SA"/>
         </w:rPr>
         <w:t xml:space="preserve"> }}</w:t>
+      </w:r>
+    </w:p>
+    <w:p>
+      <w:pPr>
+        <w:pStyle w:val="Generaltext"/>
+        <w:keepNext/>
+        <w:numPr>
+          <w:ilvl w:val="0"/>
+          <w:numId w:val="0"/>
+        </w:numPr>
+        <w:ind w:left="680"/>
+        <w:jc w:val="center"/>
+      </w:pPr>
+      <w:proofErr w:type="gramStart"/>
+      <w:r>
+        <w:rPr>
+          <w:lang w:eastAsia="ar-SA"/>
+        </w:rPr>
+        <w:t>{{ image</w:t>
+      </w:r>
+      <w:proofErr w:type="gramEnd"/>
+      <w:r>
+        <w:rPr>
+          <w:lang w:eastAsia="ar-SA"/>
+        </w:rPr>
+        <w:t>_external_wall_1 }}</w:t>
+      </w:r>
+    </w:p>
+    <w:p>
+      <w:pPr>
+        <w:pStyle w:val="Caption"/>
+      </w:pPr>
+      <w:r>
+        <w:t xml:space="preserve">Figure </w:t>
+      </w:r>
+      <w:fldSimple w:instr=" SEQ Figure \* ARABIC ">
+        <w:r>
+          <w:rPr>
+            <w:noProof/>
+          </w:rPr>
+          <w:t>1</w:t>
+        </w:r>
+      </w:fldSimple>
+      <w:r>
+        <w:t xml:space="preserve">: </w:t>
+      </w:r>
+      <w:proofErr w:type="gramStart"/>
+      <w:r>
+        <w:t>{{ caption</w:t>
+      </w:r>
+      <w:proofErr w:type="gramEnd"/>
+      <w:r>
+        <w:t>_1 }}</w:t>
       </w:r>
     </w:p>
     <w:p>

</xml_diff>

<commit_message>
Report can now be generated with any number of images
</commit_message>
<xml_diff>
--- a/report_gen/simply_ecology_template.docx
+++ b/report_gen/simply_ecology_template.docx
@@ -6977,27 +6977,14 @@
       <w:r>
         <w:t xml:space="preserve">Plan </w:t>
       </w:r>
-      <w:r>
-        <w:fldChar w:fldCharType="begin"/>
-      </w:r>
-      <w:r>
-        <w:instrText xml:space="preserve"> SEQ Plan \* ARABIC </w:instrText>
-      </w:r>
-      <w:r>
-        <w:fldChar w:fldCharType="separate"/>
-      </w:r>
-      <w:r>
-        <w:rPr>
-          <w:noProof/>
-        </w:rPr>
-        <w:t>1</w:t>
-      </w:r>
-      <w:r>
-        <w:rPr>
-          <w:noProof/>
-        </w:rPr>
-        <w:fldChar w:fldCharType="end"/>
-      </w:r>
+      <w:fldSimple w:instr=" SEQ Plan \* ARABIC ">
+        <w:r>
+          <w:rPr>
+            <w:noProof/>
+          </w:rPr>
+          <w:t>1</w:t>
+        </w:r>
+      </w:fldSimple>
       <w:r>
         <w:t xml:space="preserve">: </w:t>
       </w:r>
@@ -7142,27 +7129,14 @@
       <w:r>
         <w:t xml:space="preserve">Plan </w:t>
       </w:r>
-      <w:r>
-        <w:fldChar w:fldCharType="begin"/>
-      </w:r>
-      <w:r>
-        <w:instrText xml:space="preserve"> SEQ Plan \* ARABIC </w:instrText>
-      </w:r>
-      <w:r>
-        <w:fldChar w:fldCharType="separate"/>
-      </w:r>
-      <w:r>
-        <w:rPr>
-          <w:noProof/>
-        </w:rPr>
-        <w:t>1</w:t>
-      </w:r>
-      <w:r>
-        <w:rPr>
-          <w:noProof/>
-        </w:rPr>
-        <w:fldChar w:fldCharType="end"/>
-      </w:r>
+      <w:fldSimple w:instr=" SEQ Plan \* ARABIC ">
+        <w:r>
+          <w:rPr>
+            <w:noProof/>
+          </w:rPr>
+          <w:t>1</w:t>
+        </w:r>
+      </w:fldSimple>
       <w:r>
         <w:t xml:space="preserve">: </w:t>
       </w:r>
@@ -7314,27 +7288,14 @@
       <w:r>
         <w:t xml:space="preserve">Plan </w:t>
       </w:r>
-      <w:r>
-        <w:fldChar w:fldCharType="begin"/>
-      </w:r>
-      <w:r>
-        <w:instrText xml:space="preserve"> SEQ Plan \* ARABIC </w:instrText>
-      </w:r>
-      <w:r>
-        <w:fldChar w:fldCharType="separate"/>
-      </w:r>
-      <w:r>
-        <w:rPr>
-          <w:noProof/>
-        </w:rPr>
-        <w:t>1</w:t>
-      </w:r>
-      <w:r>
-        <w:rPr>
-          <w:noProof/>
-        </w:rPr>
-        <w:fldChar w:fldCharType="end"/>
-      </w:r>
+      <w:fldSimple w:instr=" SEQ Plan \* ARABIC ">
+        <w:r>
+          <w:rPr>
+            <w:noProof/>
+          </w:rPr>
+          <w:t>1</w:t>
+        </w:r>
+      </w:fldSimple>
       <w:r>
         <w:t xml:space="preserve">: </w:t>
       </w:r>
@@ -10437,27 +10398,14 @@
       <w:r>
         <w:t xml:space="preserve">Table </w:t>
       </w:r>
-      <w:r>
-        <w:fldChar w:fldCharType="begin"/>
-      </w:r>
-      <w:r>
-        <w:instrText xml:space="preserve"> SEQ Table \* ARABIC </w:instrText>
-      </w:r>
-      <w:r>
-        <w:fldChar w:fldCharType="separate"/>
-      </w:r>
-      <w:r>
-        <w:rPr>
-          <w:noProof/>
-        </w:rPr>
-        <w:t>1</w:t>
-      </w:r>
-      <w:r>
-        <w:rPr>
-          <w:noProof/>
-        </w:rPr>
-        <w:fldChar w:fldCharType="end"/>
-      </w:r>
+      <w:fldSimple w:instr=" SEQ Table \* ARABIC ">
+        <w:r>
+          <w:rPr>
+            <w:noProof/>
+          </w:rPr>
+          <w:t>1</w:t>
+        </w:r>
+      </w:fldSimple>
       <w:bookmarkEnd w:id="47"/>
       <w:r>
         <w:t xml:space="preserve">: </w:t>
@@ -11288,27 +11236,14 @@
       <w:r>
         <w:t xml:space="preserve">Table </w:t>
       </w:r>
-      <w:r>
-        <w:fldChar w:fldCharType="begin"/>
-      </w:r>
-      <w:r>
-        <w:instrText xml:space="preserve"> SEQ Table \* ARABIC </w:instrText>
-      </w:r>
-      <w:r>
-        <w:fldChar w:fldCharType="separate"/>
-      </w:r>
-      <w:r>
-        <w:rPr>
-          <w:noProof/>
-        </w:rPr>
-        <w:t>2</w:t>
-      </w:r>
-      <w:r>
-        <w:rPr>
-          <w:noProof/>
-        </w:rPr>
-        <w:fldChar w:fldCharType="end"/>
-      </w:r>
+      <w:fldSimple w:instr=" SEQ Table \* ARABIC ">
+        <w:r>
+          <w:rPr>
+            <w:noProof/>
+          </w:rPr>
+          <w:t>2</w:t>
+        </w:r>
+      </w:fldSimple>
       <w:bookmarkEnd w:id="52"/>
       <w:r>
         <w:t>: Local Biological Heritage sites.</w:t>
@@ -11677,27 +11612,14 @@
       <w:r>
         <w:t xml:space="preserve">Table </w:t>
       </w:r>
-      <w:r>
-        <w:fldChar w:fldCharType="begin"/>
-      </w:r>
-      <w:r>
-        <w:instrText xml:space="preserve"> SEQ Table \* ARABIC </w:instrText>
-      </w:r>
-      <w:r>
-        <w:fldChar w:fldCharType="separate"/>
-      </w:r>
-      <w:r>
-        <w:rPr>
-          <w:noProof/>
-        </w:rPr>
-        <w:t>3</w:t>
-      </w:r>
-      <w:r>
-        <w:rPr>
-          <w:noProof/>
-        </w:rPr>
-        <w:fldChar w:fldCharType="end"/>
-      </w:r>
+      <w:fldSimple w:instr=" SEQ Table \* ARABIC ">
+        <w:r>
+          <w:rPr>
+            <w:noProof/>
+          </w:rPr>
+          <w:t>3</w:t>
+        </w:r>
+      </w:fldSimple>
       <w:bookmarkEnd w:id="54"/>
       <w:r>
         <w:t xml:space="preserve">: Priority Habitats within </w:t>
@@ -11994,27 +11916,14 @@
       <w:r>
         <w:t xml:space="preserve">Plan </w:t>
       </w:r>
-      <w:r>
-        <w:fldChar w:fldCharType="begin"/>
-      </w:r>
-      <w:r>
-        <w:instrText xml:space="preserve"> SEQ Plan \* ARABIC </w:instrText>
-      </w:r>
-      <w:r>
-        <w:fldChar w:fldCharType="separate"/>
-      </w:r>
-      <w:r>
-        <w:rPr>
-          <w:noProof/>
-        </w:rPr>
-        <w:t>4</w:t>
-      </w:r>
-      <w:r>
-        <w:rPr>
-          <w:noProof/>
-        </w:rPr>
-        <w:fldChar w:fldCharType="end"/>
-      </w:r>
+      <w:fldSimple w:instr=" SEQ Plan \* ARABIC ">
+        <w:r>
+          <w:rPr>
+            <w:noProof/>
+          </w:rPr>
+          <w:t>4</w:t>
+        </w:r>
+      </w:fldSimple>
       <w:bookmarkEnd w:id="55"/>
       <w:r>
         <w:t>:</w:t>
@@ -12221,27 +12130,14 @@
         <w:lastRenderedPageBreak/>
         <w:t xml:space="preserve">Table </w:t>
       </w:r>
-      <w:r>
-        <w:fldChar w:fldCharType="begin"/>
-      </w:r>
-      <w:r>
-        <w:instrText xml:space="preserve"> SEQ Table \* ARABIC </w:instrText>
-      </w:r>
-      <w:r>
-        <w:fldChar w:fldCharType="separate"/>
-      </w:r>
-      <w:r>
-        <w:rPr>
-          <w:noProof/>
-        </w:rPr>
-        <w:t>4</w:t>
-      </w:r>
-      <w:r>
-        <w:rPr>
-          <w:noProof/>
-        </w:rPr>
-        <w:fldChar w:fldCharType="end"/>
-      </w:r>
+      <w:fldSimple w:instr=" SEQ Table \* ARABIC ">
+        <w:r>
+          <w:rPr>
+            <w:noProof/>
+          </w:rPr>
+          <w:t>4</w:t>
+        </w:r>
+      </w:fldSimple>
       <w:bookmarkEnd w:id="61"/>
       <w:r>
         <w:t xml:space="preserve">: Protected species identified within </w:t>
@@ -13242,27 +13138,14 @@
       <w:r>
         <w:t xml:space="preserve">Plate </w:t>
       </w:r>
-      <w:r>
-        <w:fldChar w:fldCharType="begin"/>
-      </w:r>
-      <w:r>
-        <w:instrText xml:space="preserve"> SEQ Plate \* ARABIC </w:instrText>
-      </w:r>
-      <w:r>
-        <w:fldChar w:fldCharType="separate"/>
-      </w:r>
-      <w:r>
-        <w:rPr>
-          <w:noProof/>
-        </w:rPr>
-        <w:t>1</w:t>
-      </w:r>
-      <w:r>
-        <w:rPr>
-          <w:noProof/>
-        </w:rPr>
-        <w:fldChar w:fldCharType="end"/>
-      </w:r>
+      <w:fldSimple w:instr=" SEQ Plate \* ARABIC ">
+        <w:r>
+          <w:rPr>
+            <w:noProof/>
+          </w:rPr>
+          <w:t>1</w:t>
+        </w:r>
+      </w:fldSimple>
       <w:bookmarkEnd w:id="67"/>
       <w:r>
         <w:t xml:space="preserve">: </w:t>
@@ -13930,25 +13813,9 @@
           <w:highlight w:val="yellow"/>
           <w:lang w:eastAsia="ar-SA"/>
         </w:rPr>
-        <w:t>_</w:t>
-      </w:r>
-      <w:commentRangeStart w:id="76"/>
-      <w:r>
-        <w:rPr>
-          <w:highlight w:val="yellow"/>
-          <w:lang w:eastAsia="ar-SA"/>
-        </w:rPr>
-        <w:t>surveyed</w:t>
-      </w:r>
-      <w:commentRangeEnd w:id="76"/>
+        <w:t>_surveyed</w:t>
+      </w:r>
       <w:proofErr w:type="spellEnd"/>
-      <w:r>
-        <w:rPr>
-          <w:rStyle w:val="CommentReference"/>
-          <w:rFonts w:asciiTheme="minorHAnsi" w:hAnsiTheme="minorHAnsi"/>
-        </w:rPr>
-        <w:commentReference w:id="76"/>
-      </w:r>
       <w:r>
         <w:rPr>
           <w:highlight w:val="yellow"/>
@@ -14022,7 +13889,7 @@
           <w:lang w:eastAsia="en-US"/>
         </w:rPr>
       </w:pPr>
-      <w:bookmarkStart w:id="77" w:name="_Toc15474087"/>
+      <w:bookmarkStart w:id="76" w:name="_Toc15474087"/>
       <w:r>
         <w:rPr>
           <w:rStyle w:val="SimplySub-headingnonumberChar"/>
@@ -14034,7 +13901,7 @@
         </w:rPr>
         <w:t>Main Building</w:t>
       </w:r>
-      <w:bookmarkEnd w:id="77"/>
+      <w:bookmarkEnd w:id="76"/>
     </w:p>
     <w:p>
       <w:pPr>
@@ -14044,7 +13911,7 @@
           <w:b w:val="0"/>
         </w:rPr>
       </w:pPr>
-      <w:bookmarkStart w:id="78" w:name="_Hlk520813150"/>
+      <w:bookmarkStart w:id="77" w:name="_Hlk520813150"/>
       <w:r>
         <w:rPr>
           <w:rStyle w:val="SimplySub-headingnonumberChar"/>
@@ -14054,7 +13921,7 @@
         <w:t>Internal</w:t>
       </w:r>
     </w:p>
-    <w:bookmarkEnd w:id="78"/>
+    <w:bookmarkEnd w:id="77"/>
     <w:p>
       <w:pPr>
         <w:pStyle w:val="Generaltext"/>
@@ -14140,7 +14007,7 @@
           <w:highlight w:val="yellow"/>
         </w:rPr>
       </w:pPr>
-      <w:bookmarkStart w:id="79" w:name="_Ref520811418"/>
+      <w:bookmarkStart w:id="78" w:name="_Ref520811418"/>
       <w:r>
         <w:rPr>
           <w:highlight w:val="yellow"/>
@@ -14182,7 +14049,7 @@
         </w:rPr>
         <w:fldChar w:fldCharType="end"/>
       </w:r>
-      <w:bookmarkEnd w:id="79"/>
+      <w:bookmarkEnd w:id="78"/>
       <w:r>
         <w:rPr>
           <w:highlight w:val="yellow"/>
@@ -14210,50 +14077,213 @@
         <w:rPr>
           <w:lang w:eastAsia="ar-SA"/>
         </w:rPr>
-        <w:t xml:space="preserve">In summary, the site contained </w:t>
-      </w:r>
-      <w:proofErr w:type="gramStart"/>
-      <w:r>
-        <w:rPr>
-          <w:highlight w:val="yellow"/>
-          <w:lang w:eastAsia="ar-SA"/>
-        </w:rPr>
-        <w:t xml:space="preserve">{{ </w:t>
-      </w:r>
-      <w:proofErr w:type="spellStart"/>
-      <w:r>
-        <w:rPr>
-          <w:highlight w:val="yellow"/>
-          <w:lang w:eastAsia="ar-SA"/>
-        </w:rPr>
-        <w:t>external</w:t>
-      </w:r>
-      <w:proofErr w:type="gramEnd"/>
-      <w:r>
-        <w:rPr>
-          <w:highlight w:val="yellow"/>
-          <w:lang w:eastAsia="ar-SA"/>
-        </w:rPr>
-        <w:t>_building_roosting_potential</w:t>
-      </w:r>
-      <w:proofErr w:type="spellEnd"/>
-      <w:r>
-        <w:rPr>
-          <w:highlight w:val="yellow"/>
-          <w:lang w:eastAsia="ar-SA"/>
-        </w:rPr>
-        <w:t xml:space="preserve"> }}</w:t>
+        <w:t xml:space="preserve">The external walls were made of </w:t>
       </w:r>
     </w:p>
     <w:p>
       <w:pPr>
         <w:pStyle w:val="Generaltext"/>
-        <w:keepNext/>
         <w:numPr>
           <w:ilvl w:val="0"/>
           <w:numId w:val="0"/>
         </w:numPr>
         <w:ind w:left="680"/>
+        <w:rPr>
+          <w:lang w:eastAsia="ar-SA"/>
+        </w:rPr>
+      </w:pPr>
+      <w:r>
+        <w:rPr>
+          <w:lang w:eastAsia="ar-SA"/>
+        </w:rPr>
+        <w:t xml:space="preserve">{%- for material in </w:t>
+      </w:r>
+      <w:proofErr w:type="spellStart"/>
+      <w:r>
+        <w:rPr>
+          <w:lang w:eastAsia="ar-SA"/>
+        </w:rPr>
+        <w:t>wall_material</w:t>
+      </w:r>
+      <w:r>
+        <w:rPr>
+          <w:lang w:eastAsia="ar-SA"/>
+        </w:rPr>
+        <w:t>s</w:t>
+      </w:r>
+      <w:proofErr w:type="spellEnd"/>
+      <w:r>
+        <w:rPr>
+          <w:lang w:eastAsia="ar-SA"/>
+        </w:rPr>
+        <w:t xml:space="preserve"> -%}</w:t>
+      </w:r>
+    </w:p>
+    <w:p>
+      <w:pPr>
+        <w:pStyle w:val="Generaltext"/>
+        <w:numPr>
+          <w:ilvl w:val="0"/>
+          <w:numId w:val="0"/>
+        </w:numPr>
+        <w:ind w:left="680"/>
+        <w:rPr>
+          <w:lang w:eastAsia="ar-SA"/>
+        </w:rPr>
+      </w:pPr>
+      <w:proofErr w:type="gramStart"/>
+      <w:r>
+        <w:rPr>
+          <w:lang w:eastAsia="ar-SA"/>
+        </w:rPr>
+        <w:t xml:space="preserve">{{ </w:t>
+      </w:r>
+      <w:r>
+        <w:rPr>
+          <w:lang w:eastAsia="ar-SA"/>
+        </w:rPr>
+        <w:t>material</w:t>
+      </w:r>
+      <w:proofErr w:type="gramEnd"/>
+      <w:r>
+        <w:rPr>
+          <w:lang w:eastAsia="ar-SA"/>
+        </w:rPr>
+        <w:t xml:space="preserve"> }}</w:t>
+      </w:r>
+    </w:p>
+    <w:p>
+      <w:pPr>
+        <w:pStyle w:val="Generaltext"/>
+        <w:numPr>
+          <w:ilvl w:val="0"/>
+          <w:numId w:val="0"/>
+        </w:numPr>
+        <w:ind w:left="680"/>
+        <w:rPr>
+          <w:lang w:eastAsia="ar-SA"/>
+        </w:rPr>
+      </w:pPr>
+      <w:r>
+        <w:rPr>
+          <w:lang w:eastAsia="ar-SA"/>
+        </w:rPr>
+        <w:t xml:space="preserve">{%- </w:t>
+      </w:r>
+      <w:proofErr w:type="spellStart"/>
+      <w:r>
+        <w:rPr>
+          <w:lang w:eastAsia="ar-SA"/>
+        </w:rPr>
+        <w:t>endfor</w:t>
+      </w:r>
+      <w:proofErr w:type="spellEnd"/>
+      <w:r>
+        <w:rPr>
+          <w:lang w:eastAsia="ar-SA"/>
+        </w:rPr>
+        <w:t xml:space="preserve"> -%}</w:t>
+      </w:r>
+      <w:r>
+        <w:rPr>
+          <w:lang w:eastAsia="ar-SA"/>
+        </w:rPr>
+        <w:t xml:space="preserve"> </w:t>
+      </w:r>
+    </w:p>
+    <w:p>
+      <w:pPr>
+        <w:pStyle w:val="Generaltext"/>
+        <w:rPr>
+          <w:lang w:eastAsia="ar-SA"/>
+        </w:rPr>
+      </w:pPr>
+      <w:r>
+        <w:rPr>
+          <w:lang w:eastAsia="ar-SA"/>
+        </w:rPr>
+        <w:t xml:space="preserve">In summary, the site contained </w:t>
+      </w:r>
+      <w:proofErr w:type="gramStart"/>
+      <w:r>
+        <w:rPr>
+          <w:highlight w:val="yellow"/>
+          <w:lang w:eastAsia="ar-SA"/>
+        </w:rPr>
+        <w:t xml:space="preserve">{{ </w:t>
+      </w:r>
+      <w:proofErr w:type="spellStart"/>
+      <w:r>
+        <w:rPr>
+          <w:highlight w:val="yellow"/>
+          <w:lang w:eastAsia="ar-SA"/>
+        </w:rPr>
+        <w:t>external</w:t>
+      </w:r>
+      <w:proofErr w:type="gramEnd"/>
+      <w:r>
+        <w:rPr>
+          <w:highlight w:val="yellow"/>
+          <w:lang w:eastAsia="ar-SA"/>
+        </w:rPr>
+        <w:t>_building_roosting_potential</w:t>
+      </w:r>
+      <w:proofErr w:type="spellEnd"/>
+      <w:r>
+        <w:rPr>
+          <w:highlight w:val="yellow"/>
+          <w:lang w:eastAsia="ar-SA"/>
+        </w:rPr>
+        <w:t xml:space="preserve"> }}</w:t>
+      </w:r>
+    </w:p>
+    <w:p>
+      <w:pPr>
+        <w:spacing w:after="160" w:line="259" w:lineRule="auto"/>
+        <w:rPr>
+          <w:rFonts w:ascii="Corbel" w:hAnsi="Corbel"/>
+          <w:highlight w:val="yellow"/>
+          <w:lang w:eastAsia="ar-SA"/>
+        </w:rPr>
+      </w:pPr>
+      <w:r>
+        <w:rPr>
+          <w:highlight w:val="yellow"/>
+          <w:lang w:eastAsia="ar-SA"/>
+        </w:rPr>
+        <w:br w:type="page"/>
+      </w:r>
+    </w:p>
+    <w:p>
+      <w:pPr>
+        <w:rPr>
+          <w:lang w:eastAsia="ar-SA"/>
+        </w:rPr>
+      </w:pPr>
+      <w:r>
+        <w:rPr>
+          <w:lang w:eastAsia="ar-SA"/>
+        </w:rPr>
+        <w:lastRenderedPageBreak/>
+        <w:t xml:space="preserve">{% for image in </w:t>
+      </w:r>
+      <w:proofErr w:type="spellStart"/>
+      <w:r>
+        <w:rPr>
+          <w:lang w:eastAsia="ar-SA"/>
+        </w:rPr>
+        <w:t>image_external_wall</w:t>
+      </w:r>
+      <w:proofErr w:type="spellEnd"/>
+      <w:r>
+        <w:rPr>
+          <w:lang w:eastAsia="ar-SA"/>
+        </w:rPr>
+        <w:t xml:space="preserve"> %}</w:t>
+      </w:r>
+    </w:p>
+    <w:p>
+      <w:pPr>
         <w:jc w:val="center"/>
       </w:pPr>
       <w:proofErr w:type="gramStart"/>
@@ -14261,14 +14291,34 @@
         <w:rPr>
           <w:lang w:eastAsia="ar-SA"/>
         </w:rPr>
-        <w:t>{{ image</w:t>
+        <w:t xml:space="preserve">{{ </w:t>
+      </w:r>
+      <w:proofErr w:type="spellStart"/>
+      <w:r>
+        <w:rPr>
+          <w:lang w:eastAsia="ar-SA"/>
+        </w:rPr>
+        <w:t>image</w:t>
       </w:r>
       <w:proofErr w:type="gramEnd"/>
       <w:r>
         <w:rPr>
           <w:lang w:eastAsia="ar-SA"/>
         </w:rPr>
-        <w:t>_external_wall_1 }}</w:t>
+        <w:t>.image</w:t>
+      </w:r>
+      <w:proofErr w:type="spellEnd"/>
+      <w:r>
+        <w:rPr>
+          <w:lang w:eastAsia="ar-SA"/>
+        </w:rPr>
+        <w:t xml:space="preserve"> </w:t>
+      </w:r>
+      <w:r>
+        <w:rPr>
+          <w:lang w:eastAsia="ar-SA"/>
+        </w:rPr>
+        <w:t>}}</w:t>
       </w:r>
     </w:p>
     <w:p>
@@ -14276,26 +14326,80 @@
         <w:pStyle w:val="Caption"/>
       </w:pPr>
       <w:r>
-        <w:t xml:space="preserve">Figure </w:t>
-      </w:r>
-      <w:fldSimple w:instr=" SEQ Figure \* ARABIC ">
-        <w:r>
-          <w:rPr>
-            <w:noProof/>
-          </w:rPr>
-          <w:t>1</w:t>
-        </w:r>
-      </w:fldSimple>
-      <w:r>
-        <w:t xml:space="preserve">: </w:t>
+        <w:t>Figure</w:t>
+      </w:r>
+      <w:r>
+        <w:t xml:space="preserve"> </w:t>
       </w:r>
       <w:proofErr w:type="gramStart"/>
       <w:r>
-        <w:t>{{ caption</w:t>
+        <w:t xml:space="preserve">{{ </w:t>
+      </w:r>
+      <w:proofErr w:type="spellStart"/>
+      <w:r>
+        <w:t>loop</w:t>
       </w:r>
       <w:proofErr w:type="gramEnd"/>
       <w:r>
-        <w:t>_1 }}</w:t>
+        <w:t>.index</w:t>
+      </w:r>
+      <w:proofErr w:type="spellEnd"/>
+      <w:r>
+        <w:t xml:space="preserve"> }}</w:t>
+      </w:r>
+      <w:r>
+        <w:t xml:space="preserve">: {{ </w:t>
+      </w:r>
+      <w:proofErr w:type="spellStart"/>
+      <w:r>
+        <w:t>image.caption</w:t>
+      </w:r>
+      <w:proofErr w:type="spellEnd"/>
+      <w:r>
+        <w:t xml:space="preserve"> }}</w:t>
+      </w:r>
+    </w:p>
+    <w:p>
+      <w:pPr>
+        <w:rPr>
+          <w:lang w:eastAsia="ar-SA"/>
+        </w:rPr>
+      </w:pPr>
+      <w:r>
+        <w:rPr>
+          <w:lang w:eastAsia="ar-SA"/>
+        </w:rPr>
+        <w:t xml:space="preserve">{% </w:t>
+      </w:r>
+      <w:proofErr w:type="spellStart"/>
+      <w:r>
+        <w:rPr>
+          <w:lang w:eastAsia="ar-SA"/>
+        </w:rPr>
+        <w:t>endfor</w:t>
+      </w:r>
+      <w:proofErr w:type="spellEnd"/>
+      <w:r>
+        <w:rPr>
+          <w:lang w:eastAsia="ar-SA"/>
+        </w:rPr>
+        <w:t xml:space="preserve"> %}</w:t>
+      </w:r>
+    </w:p>
+    <w:p>
+      <w:pPr>
+        <w:spacing w:after="160" w:line="259" w:lineRule="auto"/>
+        <w:rPr>
+          <w:rFonts w:ascii="Corbel" w:hAnsi="Corbel"/>
+          <w:highlight w:val="cyan"/>
+        </w:rPr>
+      </w:pPr>
+      <w:bookmarkStart w:id="79" w:name="_Toc15474088"/>
+      <w:r>
+        <w:rPr>
+          <w:highlight w:val="cyan"/>
+        </w:rPr>
+        <w:br w:type="page"/>
       </w:r>
     </w:p>
     <w:p>
@@ -14307,11 +14411,11 @@
         </w:numPr>
         <w:spacing w:after="0"/>
       </w:pPr>
-      <w:bookmarkStart w:id="80" w:name="_Toc15474088"/>
       <w:r>
         <w:rPr>
           <w:highlight w:val="cyan"/>
         </w:rPr>
+        <w:lastRenderedPageBreak/>
         <w:t xml:space="preserve">{% if </w:t>
       </w:r>
       <w:proofErr w:type="spellStart"/>
@@ -14343,7 +14447,7 @@
       <w:r>
         <w:t>ree Inspection</w:t>
       </w:r>
-      <w:bookmarkEnd w:id="80"/>
+      <w:bookmarkEnd w:id="79"/>
     </w:p>
     <w:p>
       <w:pPr>
@@ -14423,7 +14527,7 @@
           <w:lang w:eastAsia="ar-SA"/>
         </w:rPr>
       </w:pPr>
-      <w:bookmarkStart w:id="81" w:name="_Toc15474089"/>
+      <w:bookmarkStart w:id="80" w:name="_Toc15474089"/>
       <w:r>
         <w:rPr>
           <w:highlight w:val="cyan"/>
@@ -14461,7 +14565,7 @@
         </w:rPr>
         <w:t>Other Protected and Noteworthy Species</w:t>
       </w:r>
-      <w:bookmarkEnd w:id="81"/>
+      <w:bookmarkEnd w:id="80"/>
     </w:p>
     <w:p>
       <w:pPr>
@@ -14572,188 +14676,188 @@
       <w:pPr>
         <w:pStyle w:val="SimplyHeading"/>
       </w:pPr>
-      <w:bookmarkStart w:id="82" w:name="_Toc525291925"/>
-      <w:bookmarkStart w:id="83" w:name="_Toc525291979"/>
-      <w:bookmarkStart w:id="84" w:name="_Toc525297623"/>
-      <w:bookmarkStart w:id="85" w:name="_Toc526337440"/>
-      <w:bookmarkStart w:id="86" w:name="_Toc526337489"/>
-      <w:bookmarkStart w:id="87" w:name="_Toc15474090"/>
+      <w:bookmarkStart w:id="81" w:name="_Toc525291925"/>
+      <w:bookmarkStart w:id="82" w:name="_Toc525291979"/>
+      <w:bookmarkStart w:id="83" w:name="_Toc525297623"/>
+      <w:bookmarkStart w:id="84" w:name="_Toc526337440"/>
+      <w:bookmarkStart w:id="85" w:name="_Toc526337489"/>
+      <w:bookmarkStart w:id="86" w:name="_Toc15474090"/>
       <w:r>
         <w:lastRenderedPageBreak/>
         <w:t>CONCLUSIONS AND RECOMMENDATIONS</w:t>
       </w:r>
+      <w:bookmarkEnd w:id="81"/>
       <w:bookmarkEnd w:id="82"/>
       <w:bookmarkEnd w:id="83"/>
       <w:bookmarkEnd w:id="84"/>
       <w:bookmarkEnd w:id="85"/>
       <w:bookmarkEnd w:id="86"/>
+    </w:p>
+    <w:p>
+      <w:pPr>
+        <w:pStyle w:val="Generaltext"/>
+      </w:pPr>
+      <w:r>
+        <w:t xml:space="preserve">In </w:t>
+      </w:r>
+      <w:proofErr w:type="gramStart"/>
+      <w:r>
+        <w:rPr>
+          <w:highlight w:val="yellow"/>
+        </w:rPr>
+        <w:t xml:space="preserve">{{ </w:t>
+      </w:r>
+      <w:proofErr w:type="spellStart"/>
+      <w:r>
+        <w:rPr>
+          <w:highlight w:val="yellow"/>
+        </w:rPr>
+        <w:t>commission</w:t>
+      </w:r>
+      <w:proofErr w:type="gramEnd"/>
+      <w:r>
+        <w:rPr>
+          <w:highlight w:val="yellow"/>
+        </w:rPr>
+        <w:t>_date</w:t>
+      </w:r>
+      <w:proofErr w:type="spellEnd"/>
+      <w:r>
+        <w:rPr>
+          <w:highlight w:val="yellow"/>
+        </w:rPr>
+        <w:t xml:space="preserve"> }}</w:t>
+      </w:r>
+      <w:r>
+        <w:t xml:space="preserve">, Simply Ecology Limited was commissioned by </w:t>
+      </w:r>
+      <w:r>
+        <w:rPr>
+          <w:highlight w:val="yellow"/>
+        </w:rPr>
+        <w:t>{{ comm</w:t>
+      </w:r>
+      <w:r>
+        <w:rPr>
+          <w:highlight w:val="yellow"/>
+        </w:rPr>
+        <w:t>issioners }}</w:t>
+      </w:r>
+      <w:r>
+        <w:t xml:space="preserve"> to undertake a preliminary bat roost assessment</w:t>
+      </w:r>
+      <w:r>
+        <w:t xml:space="preserve"> </w:t>
+      </w:r>
+      <w:r>
+        <w:t xml:space="preserve">at </w:t>
+      </w:r>
+      <w:r>
+        <w:rPr>
+          <w:highlight w:val="yellow"/>
+        </w:rPr>
+        <w:t xml:space="preserve">{{ </w:t>
+      </w:r>
+      <w:proofErr w:type="spellStart"/>
+      <w:r>
+        <w:rPr>
+          <w:highlight w:val="yellow"/>
+        </w:rPr>
+        <w:t>site_name</w:t>
+      </w:r>
+      <w:proofErr w:type="spellEnd"/>
+      <w:r>
+        <w:rPr>
+          <w:highlight w:val="yellow"/>
+        </w:rPr>
+        <w:t xml:space="preserve"> }}</w:t>
+      </w:r>
+      <w:r>
+        <w:t xml:space="preserve">, </w:t>
+      </w:r>
+      <w:r>
+        <w:rPr>
+          <w:highlight w:val="yellow"/>
+        </w:rPr>
+        <w:t xml:space="preserve">{{ </w:t>
+      </w:r>
+      <w:proofErr w:type="spellStart"/>
+      <w:r>
+        <w:rPr>
+          <w:highlight w:val="yellow"/>
+        </w:rPr>
+        <w:t>site_address</w:t>
+      </w:r>
+      <w:proofErr w:type="spellEnd"/>
+      <w:r>
+        <w:rPr>
+          <w:highlight w:val="yellow"/>
+        </w:rPr>
+        <w:t xml:space="preserve"> }}</w:t>
+      </w:r>
+      <w:r>
+        <w:t>.</w:t>
+      </w:r>
+      <w:r>
+        <w:t xml:space="preserve"> It is understood that the development will involve </w:t>
+      </w:r>
+      <w:proofErr w:type="gramStart"/>
+      <w:r>
+        <w:rPr>
+          <w:highlight w:val="yellow"/>
+        </w:rPr>
+        <w:t xml:space="preserve">{{ </w:t>
+      </w:r>
+      <w:proofErr w:type="spellStart"/>
+      <w:r>
+        <w:rPr>
+          <w:highlight w:val="yellow"/>
+        </w:rPr>
+        <w:t>development</w:t>
+      </w:r>
+      <w:proofErr w:type="gramEnd"/>
+      <w:r>
+        <w:rPr>
+          <w:highlight w:val="yellow"/>
+        </w:rPr>
+        <w:t>_plan</w:t>
+      </w:r>
+      <w:proofErr w:type="spellEnd"/>
+      <w:r>
+        <w:rPr>
+          <w:highlight w:val="yellow"/>
+        </w:rPr>
+        <w:t xml:space="preserve"> }}</w:t>
+      </w:r>
+      <w:r>
+        <w:t>.</w:t>
+      </w:r>
+    </w:p>
+    <w:p>
+      <w:pPr>
+        <w:pStyle w:val="SimplySub-heading"/>
+        <w:rPr>
+          <w:lang w:eastAsia="ar-SA"/>
+        </w:rPr>
+      </w:pPr>
+      <w:bookmarkStart w:id="87" w:name="_Toc525291926"/>
+      <w:bookmarkStart w:id="88" w:name="_Toc525291980"/>
+      <w:bookmarkStart w:id="89" w:name="_Toc525297624"/>
+      <w:bookmarkStart w:id="90" w:name="_Toc526337441"/>
+      <w:bookmarkStart w:id="91" w:name="_Toc526337490"/>
+      <w:bookmarkStart w:id="92" w:name="_Toc15474091"/>
+      <w:r>
+        <w:rPr>
+          <w:lang w:eastAsia="ar-SA"/>
+        </w:rPr>
+        <w:t>Bats</w:t>
+      </w:r>
       <w:bookmarkEnd w:id="87"/>
-    </w:p>
-    <w:p>
-      <w:pPr>
-        <w:pStyle w:val="Generaltext"/>
-      </w:pPr>
-      <w:r>
-        <w:t xml:space="preserve">In </w:t>
-      </w:r>
-      <w:proofErr w:type="gramStart"/>
-      <w:r>
-        <w:rPr>
-          <w:highlight w:val="yellow"/>
-        </w:rPr>
-        <w:t xml:space="preserve">{{ </w:t>
-      </w:r>
-      <w:proofErr w:type="spellStart"/>
-      <w:r>
-        <w:rPr>
-          <w:highlight w:val="yellow"/>
-        </w:rPr>
-        <w:t>commission</w:t>
-      </w:r>
-      <w:proofErr w:type="gramEnd"/>
-      <w:r>
-        <w:rPr>
-          <w:highlight w:val="yellow"/>
-        </w:rPr>
-        <w:t>_date</w:t>
-      </w:r>
-      <w:proofErr w:type="spellEnd"/>
-      <w:r>
-        <w:rPr>
-          <w:highlight w:val="yellow"/>
-        </w:rPr>
-        <w:t xml:space="preserve"> }}</w:t>
-      </w:r>
-      <w:r>
-        <w:t xml:space="preserve">, Simply Ecology Limited was commissioned by </w:t>
-      </w:r>
-      <w:r>
-        <w:rPr>
-          <w:highlight w:val="yellow"/>
-        </w:rPr>
-        <w:t>{{ comm</w:t>
-      </w:r>
-      <w:r>
-        <w:rPr>
-          <w:highlight w:val="yellow"/>
-        </w:rPr>
-        <w:t>issioners }}</w:t>
-      </w:r>
-      <w:r>
-        <w:t xml:space="preserve"> to undertake a preliminary bat roost assessment</w:t>
-      </w:r>
-      <w:r>
-        <w:t xml:space="preserve"> </w:t>
-      </w:r>
-      <w:r>
-        <w:t xml:space="preserve">at </w:t>
-      </w:r>
-      <w:r>
-        <w:rPr>
-          <w:highlight w:val="yellow"/>
-        </w:rPr>
-        <w:t xml:space="preserve">{{ </w:t>
-      </w:r>
-      <w:proofErr w:type="spellStart"/>
-      <w:r>
-        <w:rPr>
-          <w:highlight w:val="yellow"/>
-        </w:rPr>
-        <w:t>site_name</w:t>
-      </w:r>
-      <w:proofErr w:type="spellEnd"/>
-      <w:r>
-        <w:rPr>
-          <w:highlight w:val="yellow"/>
-        </w:rPr>
-        <w:t xml:space="preserve"> }}</w:t>
-      </w:r>
-      <w:r>
-        <w:t xml:space="preserve">, </w:t>
-      </w:r>
-      <w:r>
-        <w:rPr>
-          <w:highlight w:val="yellow"/>
-        </w:rPr>
-        <w:t xml:space="preserve">{{ </w:t>
-      </w:r>
-      <w:proofErr w:type="spellStart"/>
-      <w:r>
-        <w:rPr>
-          <w:highlight w:val="yellow"/>
-        </w:rPr>
-        <w:t>site_address</w:t>
-      </w:r>
-      <w:proofErr w:type="spellEnd"/>
-      <w:r>
-        <w:rPr>
-          <w:highlight w:val="yellow"/>
-        </w:rPr>
-        <w:t xml:space="preserve"> }}</w:t>
-      </w:r>
-      <w:r>
-        <w:t>.</w:t>
-      </w:r>
-      <w:r>
-        <w:t xml:space="preserve"> It is understood that the development will involve </w:t>
-      </w:r>
-      <w:proofErr w:type="gramStart"/>
-      <w:r>
-        <w:rPr>
-          <w:highlight w:val="yellow"/>
-        </w:rPr>
-        <w:t xml:space="preserve">{{ </w:t>
-      </w:r>
-      <w:proofErr w:type="spellStart"/>
-      <w:r>
-        <w:rPr>
-          <w:highlight w:val="yellow"/>
-        </w:rPr>
-        <w:t>development</w:t>
-      </w:r>
-      <w:proofErr w:type="gramEnd"/>
-      <w:r>
-        <w:rPr>
-          <w:highlight w:val="yellow"/>
-        </w:rPr>
-        <w:t>_plan</w:t>
-      </w:r>
-      <w:proofErr w:type="spellEnd"/>
-      <w:r>
-        <w:rPr>
-          <w:highlight w:val="yellow"/>
-        </w:rPr>
-        <w:t xml:space="preserve"> }}</w:t>
-      </w:r>
-      <w:r>
-        <w:t>.</w:t>
-      </w:r>
-    </w:p>
-    <w:p>
-      <w:pPr>
-        <w:pStyle w:val="SimplySub-heading"/>
-        <w:rPr>
-          <w:lang w:eastAsia="ar-SA"/>
-        </w:rPr>
-      </w:pPr>
-      <w:bookmarkStart w:id="88" w:name="_Toc525291926"/>
-      <w:bookmarkStart w:id="89" w:name="_Toc525291980"/>
-      <w:bookmarkStart w:id="90" w:name="_Toc525297624"/>
-      <w:bookmarkStart w:id="91" w:name="_Toc526337441"/>
-      <w:bookmarkStart w:id="92" w:name="_Toc526337490"/>
-      <w:bookmarkStart w:id="93" w:name="_Toc15474091"/>
-      <w:r>
-        <w:rPr>
-          <w:lang w:eastAsia="ar-SA"/>
-        </w:rPr>
-        <w:t>Bats</w:t>
-      </w:r>
       <w:bookmarkEnd w:id="88"/>
       <w:bookmarkEnd w:id="89"/>
       <w:bookmarkEnd w:id="90"/>
       <w:bookmarkEnd w:id="91"/>
       <w:bookmarkEnd w:id="92"/>
-      <w:bookmarkEnd w:id="93"/>
     </w:p>
     <w:p>
       <w:pPr>
@@ -15321,20 +15425,21 @@
           <w:lang w:eastAsia="en-GB"/>
         </w:rPr>
       </w:pPr>
-      <w:bookmarkStart w:id="94" w:name="_Toc496710195"/>
-      <w:bookmarkStart w:id="95" w:name="_Toc505265861"/>
-      <w:bookmarkStart w:id="96" w:name="_Toc525291927"/>
-      <w:bookmarkStart w:id="97" w:name="_Toc525291981"/>
-      <w:bookmarkStart w:id="98" w:name="_Toc525297625"/>
-      <w:bookmarkStart w:id="99" w:name="_Toc526337442"/>
-      <w:bookmarkStart w:id="100" w:name="_Toc526337491"/>
-      <w:bookmarkStart w:id="101" w:name="_Toc15474092"/>
+      <w:bookmarkStart w:id="93" w:name="_Toc496710195"/>
+      <w:bookmarkStart w:id="94" w:name="_Toc505265861"/>
+      <w:bookmarkStart w:id="95" w:name="_Toc525291927"/>
+      <w:bookmarkStart w:id="96" w:name="_Toc525291981"/>
+      <w:bookmarkStart w:id="97" w:name="_Toc525297625"/>
+      <w:bookmarkStart w:id="98" w:name="_Toc526337442"/>
+      <w:bookmarkStart w:id="99" w:name="_Toc526337491"/>
+      <w:bookmarkStart w:id="100" w:name="_Toc15474092"/>
       <w:r>
         <w:rPr>
           <w:lang w:eastAsia="en-GB"/>
         </w:rPr>
         <w:t>Barn Owl</w:t>
       </w:r>
+      <w:bookmarkEnd w:id="93"/>
       <w:bookmarkEnd w:id="94"/>
       <w:bookmarkEnd w:id="95"/>
       <w:bookmarkEnd w:id="96"/>
@@ -15342,7 +15447,6 @@
       <w:bookmarkEnd w:id="98"/>
       <w:bookmarkEnd w:id="99"/>
       <w:bookmarkEnd w:id="100"/>
-      <w:bookmarkEnd w:id="101"/>
     </w:p>
     <w:p>
       <w:pPr>
@@ -15691,12 +15795,12 @@
           <w:lang w:eastAsia="ar-SA"/>
         </w:rPr>
       </w:pPr>
-      <w:bookmarkStart w:id="102" w:name="_Toc525291928"/>
-      <w:bookmarkStart w:id="103" w:name="_Toc525291982"/>
-      <w:bookmarkStart w:id="104" w:name="_Toc525297626"/>
-      <w:bookmarkStart w:id="105" w:name="_Toc526337443"/>
-      <w:bookmarkStart w:id="106" w:name="_Toc526337492"/>
-      <w:bookmarkStart w:id="107" w:name="_Toc15474093"/>
+      <w:bookmarkStart w:id="101" w:name="_Toc525291928"/>
+      <w:bookmarkStart w:id="102" w:name="_Toc525291982"/>
+      <w:bookmarkStart w:id="103" w:name="_Toc525297626"/>
+      <w:bookmarkStart w:id="104" w:name="_Toc526337443"/>
+      <w:bookmarkStart w:id="105" w:name="_Toc526337492"/>
+      <w:bookmarkStart w:id="106" w:name="_Toc15474093"/>
       <w:r>
         <w:rPr>
           <w:lang w:eastAsia="ar-SA"/>
@@ -15704,12 +15808,12 @@
         <w:lastRenderedPageBreak/>
         <w:t>Trees</w:t>
       </w:r>
+      <w:bookmarkEnd w:id="101"/>
       <w:bookmarkEnd w:id="102"/>
       <w:bookmarkEnd w:id="103"/>
       <w:bookmarkEnd w:id="104"/>
       <w:bookmarkEnd w:id="105"/>
       <w:bookmarkEnd w:id="106"/>
-      <w:bookmarkEnd w:id="107"/>
     </w:p>
     <w:p>
       <w:pPr>
@@ -15788,21 +15892,21 @@
       <w:pPr>
         <w:pStyle w:val="SimplySub-heading"/>
       </w:pPr>
-      <w:bookmarkStart w:id="108" w:name="_Toc525291929"/>
-      <w:bookmarkStart w:id="109" w:name="_Toc525291983"/>
-      <w:bookmarkStart w:id="110" w:name="_Toc525297627"/>
-      <w:bookmarkStart w:id="111" w:name="_Toc526337444"/>
-      <w:bookmarkStart w:id="112" w:name="_Toc526337493"/>
-      <w:bookmarkStart w:id="113" w:name="_Toc15474094"/>
+      <w:bookmarkStart w:id="107" w:name="_Toc525291929"/>
+      <w:bookmarkStart w:id="108" w:name="_Toc525291983"/>
+      <w:bookmarkStart w:id="109" w:name="_Toc525297627"/>
+      <w:bookmarkStart w:id="110" w:name="_Toc526337444"/>
+      <w:bookmarkStart w:id="111" w:name="_Toc526337493"/>
+      <w:bookmarkStart w:id="112" w:name="_Toc15474094"/>
       <w:r>
         <w:t>Breeding Birds</w:t>
       </w:r>
+      <w:bookmarkEnd w:id="107"/>
       <w:bookmarkEnd w:id="108"/>
       <w:bookmarkEnd w:id="109"/>
       <w:bookmarkEnd w:id="110"/>
       <w:bookmarkEnd w:id="111"/>
       <w:bookmarkEnd w:id="112"/>
-      <w:bookmarkEnd w:id="113"/>
     </w:p>
     <w:p>
       <w:pPr>
@@ -15867,12 +15971,12 @@
       <w:pPr>
         <w:pStyle w:val="SimplyHeading"/>
       </w:pPr>
-      <w:bookmarkStart w:id="114" w:name="_Toc15474095"/>
+      <w:bookmarkStart w:id="113" w:name="_Toc15474095"/>
       <w:r>
         <w:lastRenderedPageBreak/>
         <w:t>references</w:t>
       </w:r>
-      <w:bookmarkEnd w:id="114"/>
+      <w:bookmarkEnd w:id="113"/>
     </w:p>
     <w:p>
       <w:pPr>
@@ -16171,17 +16275,17 @@
         </w:numPr>
         <w:ind w:left="680" w:hanging="680"/>
       </w:pPr>
-      <w:bookmarkStart w:id="115" w:name="_Toc15474096"/>
-      <w:bookmarkStart w:id="116" w:name="_Toc168904205"/>
-      <w:bookmarkStart w:id="117" w:name="_Toc305425642"/>
-      <w:bookmarkStart w:id="118" w:name="_Toc371003722"/>
-      <w:bookmarkStart w:id="119" w:name="_Toc425247195"/>
-      <w:bookmarkStart w:id="120" w:name="_Toc504741974"/>
+      <w:bookmarkStart w:id="114" w:name="_Toc15474096"/>
+      <w:bookmarkStart w:id="115" w:name="_Toc168904205"/>
+      <w:bookmarkStart w:id="116" w:name="_Toc305425642"/>
+      <w:bookmarkStart w:id="117" w:name="_Toc371003722"/>
+      <w:bookmarkStart w:id="118" w:name="_Toc425247195"/>
+      <w:bookmarkStart w:id="119" w:name="_Toc504741974"/>
       <w:r>
         <w:lastRenderedPageBreak/>
         <w:t>ANNEX A: STATUTORY AND PLANNING CONTEXT</w:t>
       </w:r>
-      <w:bookmarkEnd w:id="115"/>
+      <w:bookmarkEnd w:id="114"/>
     </w:p>
     <w:p>
       <w:pPr>
@@ -17616,12 +17720,12 @@
         </w:numPr>
         <w:ind w:left="680" w:hanging="680"/>
       </w:pPr>
-      <w:bookmarkStart w:id="121" w:name="_Toc15474097"/>
+      <w:bookmarkStart w:id="120" w:name="_Toc15474097"/>
       <w:r>
         <w:lastRenderedPageBreak/>
         <w:t>ANNEX B: IMPACT ASSESSMENT CRITERIA</w:t>
       </w:r>
-      <w:bookmarkEnd w:id="121"/>
+      <w:bookmarkEnd w:id="120"/>
     </w:p>
     <w:p>
       <w:pPr>
@@ -18597,12 +18701,12 @@
         </w:numPr>
         <w:ind w:left="680" w:hanging="680"/>
       </w:pPr>
-      <w:bookmarkStart w:id="122" w:name="_Toc15474098"/>
+      <w:bookmarkStart w:id="121" w:name="_Toc15474098"/>
       <w:r>
         <w:lastRenderedPageBreak/>
         <w:t>ANNEX C: IMPACT RISK ZONES FOR SSSIs (2017)</w:t>
       </w:r>
-      <w:bookmarkEnd w:id="122"/>
+      <w:bookmarkEnd w:id="121"/>
     </w:p>
     <w:p>
       <w:pPr>
@@ -18967,11 +19071,11 @@
           </wp:inline>
         </w:drawing>
       </w:r>
+      <w:bookmarkEnd w:id="115"/>
       <w:bookmarkEnd w:id="116"/>
       <w:bookmarkEnd w:id="117"/>
       <w:bookmarkEnd w:id="118"/>
       <w:bookmarkEnd w:id="119"/>
-      <w:bookmarkEnd w:id="120"/>
     </w:p>
     <w:sectPr>
       <w:footerReference w:type="default" r:id="rId33"/>
@@ -19002,43 +19106,24 @@
       </w:r>
     </w:p>
   </w:comment>
-  <w:comment w:id="76" w:author="nathan dawson" w:date="2022-01-21T11:32:00Z" w:initials="DN(">
-    <w:p>
-      <w:pPr>
-        <w:pStyle w:val="CommentText"/>
-      </w:pPr>
-      <w:r>
-        <w:rPr>
-          <w:rStyle w:val="CommentReference"/>
-        </w:rPr>
-        <w:annotationRef/>
-      </w:r>
-      <w:r>
-        <w:t>Will include ‘entire building’, ‘only section A &amp; B’ etc.</w:t>
-      </w:r>
-    </w:p>
-  </w:comment>
 </w:comments>
 </file>
 
 <file path=word/commentsExtended.xml><?xml version="1.0" encoding="utf-8"?>
 <w15:commentsEx xmlns:wpc="http://schemas.microsoft.com/office/word/2010/wordprocessingCanvas" xmlns:cx="http://schemas.microsoft.com/office/drawing/2014/chartex" xmlns:cx1="http://schemas.microsoft.com/office/drawing/2015/9/8/chartex" xmlns:cx2="http://schemas.microsoft.com/office/drawing/2015/10/21/chartex" xmlns:cx3="http://schemas.microsoft.com/office/drawing/2016/5/9/chartex" xmlns:cx4="http://schemas.microsoft.com/office/drawing/2016/5/10/chartex" xmlns:cx5="http://schemas.microsoft.com/office/drawing/2016/5/11/chartex" xmlns:cx6="http://schemas.microsoft.com/office/drawing/2016/5/12/chartex" xmlns:cx7="http://schemas.microsoft.com/office/drawing/2016/5/13/chartex" xmlns:cx8="http://schemas.microsoft.com/office/drawing/2016/5/14/chartex" xmlns:mc="http://schemas.openxmlformats.org/markup-compatibility/2006" xmlns:aink="http://schemas.microsoft.com/office/drawing/2016/ink" xmlns:am3d="http://schemas.microsoft.com/office/drawing/2017/model3d" xmlns:o="urn:schemas-microsoft-com:office:office" xmlns:r="http://schemas.openxmlformats.org/officeDocument/2006/relationships" xmlns:m="http://schemas.openxmlformats.org/officeDocument/2006/math" xmlns:v="urn:schemas-microsoft-com:vml" xmlns:wp14="http://schemas.microsoft.com/office/word/2010/wordprocessingDrawing" xmlns:wp="http://schemas.openxmlformats.org/drawingml/2006/wordprocessingDrawing" xmlns:w10="urn:schemas-microsoft-com:office:word" xmlns:w="http://schemas.openxmlformats.org/wordprocessingml/2006/main" xmlns:w14="http://schemas.microsoft.com/office/word/2010/wordml" xmlns:w15="http://schemas.microsoft.com/office/word/2012/wordml" xmlns:w16cex="http://schemas.microsoft.com/office/word/2018/wordml/cex" xmlns:w16cid="http://schemas.microsoft.com/office/word/2016/wordml/cid" xmlns:w16="http://schemas.microsoft.com/office/word/2018/wordml" xmlns:w16sdtdh="http://schemas.microsoft.com/office/word/2020/wordml/sdtdatahash" xmlns:w16se="http://schemas.microsoft.com/office/word/2015/wordml/symex" xmlns:wpg="http://schemas.microsoft.com/office/word/2010/wordprocessingGroup" xmlns:wpi="http://schemas.microsoft.com/office/word/2010/wordprocessingInk" xmlns:wne="http://schemas.microsoft.com/office/word/2006/wordml" xmlns:wps="http://schemas.microsoft.com/office/word/2010/wordprocessingShape" mc:Ignorable="w14 w15 w16se w16cid w16 w16cex w16sdtdh wp14">
   <w15:commentEx w15:paraId="767FB000" w15:done="0"/>
-  <w15:commentEx w15:paraId="7456199B" w15:done="0"/>
 </w15:commentsEx>
 </file>
 
 <file path=word/commentsExtensible.xml><?xml version="1.0" encoding="utf-8"?>
 <w16cex:commentsExtensible xmlns:wpc="http://schemas.microsoft.com/office/word/2010/wordprocessingCanvas" xmlns:cx="http://schemas.microsoft.com/office/drawing/2014/chartex" xmlns:cx1="http://schemas.microsoft.com/office/drawing/2015/9/8/chartex" xmlns:cx2="http://schemas.microsoft.com/office/drawing/2015/10/21/chartex" xmlns:cx3="http://schemas.microsoft.com/office/drawing/2016/5/9/chartex" xmlns:cx4="http://schemas.microsoft.com/office/drawing/2016/5/10/chartex" xmlns:cx5="http://schemas.microsoft.com/office/drawing/2016/5/11/chartex" xmlns:cx6="http://schemas.microsoft.com/office/drawing/2016/5/12/chartex" xmlns:cx7="http://schemas.microsoft.com/office/drawing/2016/5/13/chartex" xmlns:cx8="http://schemas.microsoft.com/office/drawing/2016/5/14/chartex" xmlns:mc="http://schemas.openxmlformats.org/markup-compatibility/2006" xmlns:aink="http://schemas.microsoft.com/office/drawing/2016/ink" xmlns:am3d="http://schemas.microsoft.com/office/drawing/2017/model3d" xmlns:o="urn:schemas-microsoft-com:office:office" xmlns:r="http://schemas.openxmlformats.org/officeDocument/2006/relationships" xmlns:m="http://schemas.openxmlformats.org/officeDocument/2006/math" xmlns:v="urn:schemas-microsoft-com:vml" xmlns:wp14="http://schemas.microsoft.com/office/word/2010/wordprocessingDrawing" xmlns:wp="http://schemas.openxmlformats.org/drawingml/2006/wordprocessingDrawing" xmlns:w10="urn:schemas-microsoft-com:office:word" xmlns:w="http://schemas.openxmlformats.org/wordprocessingml/2006/main" xmlns:w14="http://schemas.microsoft.com/office/word/2010/wordml" xmlns:w15="http://schemas.microsoft.com/office/word/2012/wordml" xmlns:w16cex="http://schemas.microsoft.com/office/word/2018/wordml/cex" xmlns:w16cid="http://schemas.microsoft.com/office/word/2016/wordml/cid" xmlns:w16="http://schemas.microsoft.com/office/word/2018/wordml" xmlns:w16sdtdh="http://schemas.microsoft.com/office/word/2020/wordml/sdtdatahash" xmlns:w16se="http://schemas.microsoft.com/office/word/2015/wordml/symex" xmlns:wpg="http://schemas.microsoft.com/office/word/2010/wordprocessingGroup" xmlns:wpi="http://schemas.microsoft.com/office/word/2010/wordprocessingInk" xmlns:wne="http://schemas.microsoft.com/office/word/2006/wordml" xmlns:wps="http://schemas.microsoft.com/office/word/2010/wordprocessingShape" mc:Ignorable="w14 w15 w16se w16cid w16 w16cex w16sdtdh wp14">
   <w16cex:commentExtensible w16cex:durableId="259277DC" w16cex:dateUtc="2022-01-19T11:43:00Z"/>
-  <w16cex:commentExtensible w16cex:durableId="25951854" w16cex:dateUtc="2022-01-21T11:32:00Z"/>
 </w16cex:commentsExtensible>
 </file>
 
 <file path=word/commentsIds.xml><?xml version="1.0" encoding="utf-8"?>
 <w16cid:commentsIds xmlns:wpc="http://schemas.microsoft.com/office/word/2010/wordprocessingCanvas" xmlns:cx="http://schemas.microsoft.com/office/drawing/2014/chartex" xmlns:cx1="http://schemas.microsoft.com/office/drawing/2015/9/8/chartex" xmlns:cx2="http://schemas.microsoft.com/office/drawing/2015/10/21/chartex" xmlns:cx3="http://schemas.microsoft.com/office/drawing/2016/5/9/chartex" xmlns:cx4="http://schemas.microsoft.com/office/drawing/2016/5/10/chartex" xmlns:cx5="http://schemas.microsoft.com/office/drawing/2016/5/11/chartex" xmlns:cx6="http://schemas.microsoft.com/office/drawing/2016/5/12/chartex" xmlns:cx7="http://schemas.microsoft.com/office/drawing/2016/5/13/chartex" xmlns:cx8="http://schemas.microsoft.com/office/drawing/2016/5/14/chartex" xmlns:mc="http://schemas.openxmlformats.org/markup-compatibility/2006" xmlns:aink="http://schemas.microsoft.com/office/drawing/2016/ink" xmlns:am3d="http://schemas.microsoft.com/office/drawing/2017/model3d" xmlns:o="urn:schemas-microsoft-com:office:office" xmlns:r="http://schemas.openxmlformats.org/officeDocument/2006/relationships" xmlns:m="http://schemas.openxmlformats.org/officeDocument/2006/math" xmlns:v="urn:schemas-microsoft-com:vml" xmlns:wp14="http://schemas.microsoft.com/office/word/2010/wordprocessingDrawing" xmlns:wp="http://schemas.openxmlformats.org/drawingml/2006/wordprocessingDrawing" xmlns:w10="urn:schemas-microsoft-com:office:word" xmlns:w="http://schemas.openxmlformats.org/wordprocessingml/2006/main" xmlns:w14="http://schemas.microsoft.com/office/word/2010/wordml" xmlns:w15="http://schemas.microsoft.com/office/word/2012/wordml" xmlns:w16cex="http://schemas.microsoft.com/office/word/2018/wordml/cex" xmlns:w16cid="http://schemas.microsoft.com/office/word/2016/wordml/cid" xmlns:w16="http://schemas.microsoft.com/office/word/2018/wordml" xmlns:w16sdtdh="http://schemas.microsoft.com/office/word/2020/wordml/sdtdatahash" xmlns:w16se="http://schemas.microsoft.com/office/word/2015/wordml/symex" xmlns:wpg="http://schemas.microsoft.com/office/word/2010/wordprocessingGroup" xmlns:wpi="http://schemas.microsoft.com/office/word/2010/wordprocessingInk" xmlns:wne="http://schemas.microsoft.com/office/word/2006/wordml" xmlns:wps="http://schemas.microsoft.com/office/word/2010/wordprocessingShape" mc:Ignorable="w14 w15 w16se w16cid w16 w16cex w16sdtdh wp14">
   <w16cid:commentId w16cid:paraId="767FB000" w16cid:durableId="259277DC"/>
-  <w16cid:commentId w16cid:paraId="7456199B" w16cid:durableId="25951854"/>
 </w16cid:commentsIds>
 </file>
 
@@ -22677,9 +22762,6 @@
 <w15:people xmlns:wpc="http://schemas.microsoft.com/office/word/2010/wordprocessingCanvas" xmlns:cx="http://schemas.microsoft.com/office/drawing/2014/chartex" xmlns:cx1="http://schemas.microsoft.com/office/drawing/2015/9/8/chartex" xmlns:cx2="http://schemas.microsoft.com/office/drawing/2015/10/21/chartex" xmlns:cx3="http://schemas.microsoft.com/office/drawing/2016/5/9/chartex" xmlns:cx4="http://schemas.microsoft.com/office/drawing/2016/5/10/chartex" xmlns:cx5="http://schemas.microsoft.com/office/drawing/2016/5/11/chartex" xmlns:cx6="http://schemas.microsoft.com/office/drawing/2016/5/12/chartex" xmlns:cx7="http://schemas.microsoft.com/office/drawing/2016/5/13/chartex" xmlns:cx8="http://schemas.microsoft.com/office/drawing/2016/5/14/chartex" xmlns:mc="http://schemas.openxmlformats.org/markup-compatibility/2006" xmlns:aink="http://schemas.microsoft.com/office/drawing/2016/ink" xmlns:am3d="http://schemas.microsoft.com/office/drawing/2017/model3d" xmlns:o="urn:schemas-microsoft-com:office:office" xmlns:r="http://schemas.openxmlformats.org/officeDocument/2006/relationships" xmlns:m="http://schemas.openxmlformats.org/officeDocument/2006/math" xmlns:v="urn:schemas-microsoft-com:vml" xmlns:wp14="http://schemas.microsoft.com/office/word/2010/wordprocessingDrawing" xmlns:wp="http://schemas.openxmlformats.org/drawingml/2006/wordprocessingDrawing" xmlns:w10="urn:schemas-microsoft-com:office:word" xmlns:w="http://schemas.openxmlformats.org/wordprocessingml/2006/main" xmlns:w14="http://schemas.microsoft.com/office/word/2010/wordml" xmlns:w15="http://schemas.microsoft.com/office/word/2012/wordml" xmlns:w16cex="http://schemas.microsoft.com/office/word/2018/wordml/cex" xmlns:w16cid="http://schemas.microsoft.com/office/word/2016/wordml/cid" xmlns:w16="http://schemas.microsoft.com/office/word/2018/wordml" xmlns:w16sdtdh="http://schemas.microsoft.com/office/word/2020/wordml/sdtdatahash" xmlns:w16se="http://schemas.microsoft.com/office/word/2015/wordml/symex" xmlns:wpg="http://schemas.microsoft.com/office/word/2010/wordprocessingGroup" xmlns:wpi="http://schemas.microsoft.com/office/word/2010/wordprocessingInk" xmlns:wne="http://schemas.microsoft.com/office/word/2006/wordml" xmlns:wps="http://schemas.microsoft.com/office/word/2010/wordprocessingShape" mc:Ignorable="w14 w15 w16se w16cid w16 w16cex w16sdtdh wp14">
   <w15:person w15:author="Dawson, Nathan (Student)">
     <w15:presenceInfo w15:providerId="None" w15:userId="Dawson, Nathan (Student)"/>
-  </w15:person>
-  <w15:person w15:author="nathan dawson">
-    <w15:presenceInfo w15:providerId="Windows Live" w15:userId="bd92ff80d5a0c366"/>
   </w15:person>
 </w15:people>
 </file>
@@ -23689,7 +23771,7 @@
     <w:uiPriority w:val="35"/>
     <w:unhideWhenUsed/>
     <w:qFormat/>
-    <w:rsid w:val="00F41305"/>
+    <w:rsid w:val="008A094D"/>
     <w:pPr>
       <w:keepNext/>
       <w:suppressAutoHyphens/>

</xml_diff>

<commit_message>
Created document for testing report generation for exterior, seems successful.
</commit_message>
<xml_diff>
--- a/report_gen/simply_ecology_template.docx
+++ b/report_gen/simply_ecology_template.docx
@@ -6977,14 +6977,27 @@
       <w:r>
         <w:t xml:space="preserve">Plan </w:t>
       </w:r>
-      <w:fldSimple w:instr=" SEQ Plan \* ARABIC ">
-        <w:r>
-          <w:rPr>
-            <w:noProof/>
-          </w:rPr>
-          <w:t>1</w:t>
-        </w:r>
-      </w:fldSimple>
+      <w:r>
+        <w:fldChar w:fldCharType="begin"/>
+      </w:r>
+      <w:r>
+        <w:instrText xml:space="preserve"> SEQ Plan \* ARABIC </w:instrText>
+      </w:r>
+      <w:r>
+        <w:fldChar w:fldCharType="separate"/>
+      </w:r>
+      <w:r>
+        <w:rPr>
+          <w:noProof/>
+        </w:rPr>
+        <w:t>1</w:t>
+      </w:r>
+      <w:r>
+        <w:rPr>
+          <w:noProof/>
+        </w:rPr>
+        <w:fldChar w:fldCharType="end"/>
+      </w:r>
       <w:r>
         <w:t xml:space="preserve">: </w:t>
       </w:r>
@@ -7129,14 +7142,27 @@
       <w:r>
         <w:t xml:space="preserve">Plan </w:t>
       </w:r>
-      <w:fldSimple w:instr=" SEQ Plan \* ARABIC ">
-        <w:r>
-          <w:rPr>
-            <w:noProof/>
-          </w:rPr>
-          <w:t>1</w:t>
-        </w:r>
-      </w:fldSimple>
+      <w:r>
+        <w:fldChar w:fldCharType="begin"/>
+      </w:r>
+      <w:r>
+        <w:instrText xml:space="preserve"> SEQ Plan \* ARABIC </w:instrText>
+      </w:r>
+      <w:r>
+        <w:fldChar w:fldCharType="separate"/>
+      </w:r>
+      <w:r>
+        <w:rPr>
+          <w:noProof/>
+        </w:rPr>
+        <w:t>1</w:t>
+      </w:r>
+      <w:r>
+        <w:rPr>
+          <w:noProof/>
+        </w:rPr>
+        <w:fldChar w:fldCharType="end"/>
+      </w:r>
       <w:r>
         <w:t xml:space="preserve">: </w:t>
       </w:r>
@@ -7288,14 +7314,27 @@
       <w:r>
         <w:t xml:space="preserve">Plan </w:t>
       </w:r>
-      <w:fldSimple w:instr=" SEQ Plan \* ARABIC ">
-        <w:r>
-          <w:rPr>
-            <w:noProof/>
-          </w:rPr>
-          <w:t>1</w:t>
-        </w:r>
-      </w:fldSimple>
+      <w:r>
+        <w:fldChar w:fldCharType="begin"/>
+      </w:r>
+      <w:r>
+        <w:instrText xml:space="preserve"> SEQ Plan \* ARABIC </w:instrText>
+      </w:r>
+      <w:r>
+        <w:fldChar w:fldCharType="separate"/>
+      </w:r>
+      <w:r>
+        <w:rPr>
+          <w:noProof/>
+        </w:rPr>
+        <w:t>1</w:t>
+      </w:r>
+      <w:r>
+        <w:rPr>
+          <w:noProof/>
+        </w:rPr>
+        <w:fldChar w:fldCharType="end"/>
+      </w:r>
       <w:r>
         <w:t xml:space="preserve">: </w:t>
       </w:r>
@@ -10398,14 +10437,27 @@
       <w:r>
         <w:t xml:space="preserve">Table </w:t>
       </w:r>
-      <w:fldSimple w:instr=" SEQ Table \* ARABIC ">
-        <w:r>
-          <w:rPr>
-            <w:noProof/>
-          </w:rPr>
-          <w:t>1</w:t>
-        </w:r>
-      </w:fldSimple>
+      <w:r>
+        <w:fldChar w:fldCharType="begin"/>
+      </w:r>
+      <w:r>
+        <w:instrText xml:space="preserve"> SEQ Table \* ARABIC </w:instrText>
+      </w:r>
+      <w:r>
+        <w:fldChar w:fldCharType="separate"/>
+      </w:r>
+      <w:r>
+        <w:rPr>
+          <w:noProof/>
+        </w:rPr>
+        <w:t>1</w:t>
+      </w:r>
+      <w:r>
+        <w:rPr>
+          <w:noProof/>
+        </w:rPr>
+        <w:fldChar w:fldCharType="end"/>
+      </w:r>
       <w:bookmarkEnd w:id="47"/>
       <w:r>
         <w:t xml:space="preserve">: </w:t>
@@ -11236,14 +11288,27 @@
       <w:r>
         <w:t xml:space="preserve">Table </w:t>
       </w:r>
-      <w:fldSimple w:instr=" SEQ Table \* ARABIC ">
-        <w:r>
-          <w:rPr>
-            <w:noProof/>
-          </w:rPr>
-          <w:t>2</w:t>
-        </w:r>
-      </w:fldSimple>
+      <w:r>
+        <w:fldChar w:fldCharType="begin"/>
+      </w:r>
+      <w:r>
+        <w:instrText xml:space="preserve"> SEQ Table \* ARABIC </w:instrText>
+      </w:r>
+      <w:r>
+        <w:fldChar w:fldCharType="separate"/>
+      </w:r>
+      <w:r>
+        <w:rPr>
+          <w:noProof/>
+        </w:rPr>
+        <w:t>2</w:t>
+      </w:r>
+      <w:r>
+        <w:rPr>
+          <w:noProof/>
+        </w:rPr>
+        <w:fldChar w:fldCharType="end"/>
+      </w:r>
       <w:bookmarkEnd w:id="52"/>
       <w:r>
         <w:t>: Local Biological Heritage sites.</w:t>
@@ -11612,14 +11677,27 @@
       <w:r>
         <w:t xml:space="preserve">Table </w:t>
       </w:r>
-      <w:fldSimple w:instr=" SEQ Table \* ARABIC ">
-        <w:r>
-          <w:rPr>
-            <w:noProof/>
-          </w:rPr>
-          <w:t>3</w:t>
-        </w:r>
-      </w:fldSimple>
+      <w:r>
+        <w:fldChar w:fldCharType="begin"/>
+      </w:r>
+      <w:r>
+        <w:instrText xml:space="preserve"> SEQ Table \* ARABIC </w:instrText>
+      </w:r>
+      <w:r>
+        <w:fldChar w:fldCharType="separate"/>
+      </w:r>
+      <w:r>
+        <w:rPr>
+          <w:noProof/>
+        </w:rPr>
+        <w:t>3</w:t>
+      </w:r>
+      <w:r>
+        <w:rPr>
+          <w:noProof/>
+        </w:rPr>
+        <w:fldChar w:fldCharType="end"/>
+      </w:r>
       <w:bookmarkEnd w:id="54"/>
       <w:r>
         <w:t xml:space="preserve">: Priority Habitats within </w:t>
@@ -11916,14 +11994,27 @@
       <w:r>
         <w:t xml:space="preserve">Plan </w:t>
       </w:r>
-      <w:fldSimple w:instr=" SEQ Plan \* ARABIC ">
-        <w:r>
-          <w:rPr>
-            <w:noProof/>
-          </w:rPr>
-          <w:t>4</w:t>
-        </w:r>
-      </w:fldSimple>
+      <w:r>
+        <w:fldChar w:fldCharType="begin"/>
+      </w:r>
+      <w:r>
+        <w:instrText xml:space="preserve"> SEQ Plan \* ARABIC </w:instrText>
+      </w:r>
+      <w:r>
+        <w:fldChar w:fldCharType="separate"/>
+      </w:r>
+      <w:r>
+        <w:rPr>
+          <w:noProof/>
+        </w:rPr>
+        <w:t>4</w:t>
+      </w:r>
+      <w:r>
+        <w:rPr>
+          <w:noProof/>
+        </w:rPr>
+        <w:fldChar w:fldCharType="end"/>
+      </w:r>
       <w:bookmarkEnd w:id="55"/>
       <w:r>
         <w:t>:</w:t>
@@ -12130,14 +12221,27 @@
         <w:lastRenderedPageBreak/>
         <w:t xml:space="preserve">Table </w:t>
       </w:r>
-      <w:fldSimple w:instr=" SEQ Table \* ARABIC ">
-        <w:r>
-          <w:rPr>
-            <w:noProof/>
-          </w:rPr>
-          <w:t>4</w:t>
-        </w:r>
-      </w:fldSimple>
+      <w:r>
+        <w:fldChar w:fldCharType="begin"/>
+      </w:r>
+      <w:r>
+        <w:instrText xml:space="preserve"> SEQ Table \* ARABIC </w:instrText>
+      </w:r>
+      <w:r>
+        <w:fldChar w:fldCharType="separate"/>
+      </w:r>
+      <w:r>
+        <w:rPr>
+          <w:noProof/>
+        </w:rPr>
+        <w:t>4</w:t>
+      </w:r>
+      <w:r>
+        <w:rPr>
+          <w:noProof/>
+        </w:rPr>
+        <w:fldChar w:fldCharType="end"/>
+      </w:r>
       <w:bookmarkEnd w:id="61"/>
       <w:r>
         <w:t xml:space="preserve">: Protected species identified within </w:t>
@@ -13138,14 +13242,27 @@
       <w:r>
         <w:t xml:space="preserve">Plate </w:t>
       </w:r>
-      <w:fldSimple w:instr=" SEQ Plate \* ARABIC ">
-        <w:r>
-          <w:rPr>
-            <w:noProof/>
-          </w:rPr>
-          <w:t>1</w:t>
-        </w:r>
-      </w:fldSimple>
+      <w:r>
+        <w:fldChar w:fldCharType="begin"/>
+      </w:r>
+      <w:r>
+        <w:instrText xml:space="preserve"> SEQ Plate \* ARABIC </w:instrText>
+      </w:r>
+      <w:r>
+        <w:fldChar w:fldCharType="separate"/>
+      </w:r>
+      <w:r>
+        <w:rPr>
+          <w:noProof/>
+        </w:rPr>
+        <w:t>1</w:t>
+      </w:r>
+      <w:r>
+        <w:rPr>
+          <w:noProof/>
+        </w:rPr>
+        <w:fldChar w:fldCharType="end"/>
+      </w:r>
       <w:bookmarkEnd w:id="67"/>
       <w:r>
         <w:t xml:space="preserve">: </w:t>
@@ -14077,7 +14194,7 @@
         <w:rPr>
           <w:lang w:eastAsia="ar-SA"/>
         </w:rPr>
-        <w:t xml:space="preserve">The external walls were made of </w:t>
+        <w:t>The building was a</w:t>
       </w:r>
     </w:p>
     <w:p>
@@ -14096,7 +14213,19 @@
         <w:rPr>
           <w:lang w:eastAsia="ar-SA"/>
         </w:rPr>
-        <w:t xml:space="preserve">{%- for material in </w:t>
+        <w:t>{%</w:t>
+      </w:r>
+      <w:r>
+        <w:rPr>
+          <w:lang w:eastAsia="ar-SA"/>
+        </w:rPr>
+        <w:t>-</w:t>
+      </w:r>
+      <w:r>
+        <w:rPr>
+          <w:lang w:eastAsia="ar-SA"/>
+        </w:rPr>
+        <w:t xml:space="preserve"> for material in </w:t>
       </w:r>
       <w:proofErr w:type="spellStart"/>
       <w:r>
@@ -14142,14 +14271,84 @@
         <w:rPr>
           <w:lang w:eastAsia="ar-SA"/>
         </w:rPr>
-        <w:t>material</w:t>
+        <w:t>“</w:t>
       </w:r>
       <w:proofErr w:type="gramEnd"/>
       <w:r>
         <w:rPr>
           <w:lang w:eastAsia="ar-SA"/>
         </w:rPr>
+        <w:t xml:space="preserve"> </w:t>
+      </w:r>
+      <w:r>
+        <w:rPr>
+          <w:lang w:eastAsia="ar-SA"/>
+        </w:rPr>
+        <w:t xml:space="preserve">and” </w:t>
+      </w:r>
+      <w:r>
+        <w:rPr>
+          <w:lang w:eastAsia="ar-SA"/>
+        </w:rPr>
+        <w:t xml:space="preserve">if </w:t>
+      </w:r>
+      <w:proofErr w:type="spellStart"/>
+      <w:r>
+        <w:rPr>
+          <w:lang w:eastAsia="ar-SA"/>
+        </w:rPr>
+        <w:t>loop.length</w:t>
+      </w:r>
+      <w:proofErr w:type="spellEnd"/>
+      <w:r>
+        <w:rPr>
+          <w:lang w:eastAsia="ar-SA"/>
+        </w:rPr>
+        <w:t xml:space="preserve"> &gt; 1 and </w:t>
+      </w:r>
+      <w:proofErr w:type="spellStart"/>
+      <w:r>
+        <w:rPr>
+          <w:lang w:eastAsia="ar-SA"/>
+        </w:rPr>
+        <w:t>loop.last</w:t>
+      </w:r>
+      <w:proofErr w:type="spellEnd"/>
+      <w:r>
+        <w:rPr>
+          <w:lang w:eastAsia="ar-SA"/>
+        </w:rPr>
         <w:t xml:space="preserve"> }}</w:t>
+      </w:r>
+      <w:r>
+        <w:rPr>
+          <w:lang w:eastAsia="ar-SA"/>
+        </w:rPr>
+        <w:t xml:space="preserve"> </w:t>
+      </w:r>
+      <w:r>
+        <w:rPr>
+          <w:lang w:eastAsia="ar-SA"/>
+        </w:rPr>
+        <w:t>{{ material }}</w:t>
+      </w:r>
+      <w:r>
+        <w:rPr>
+          <w:lang w:eastAsia="ar-SA"/>
+        </w:rPr>
+        <w:t>{{ “,” if loop.revindex</w:t>
+      </w:r>
+      <w:r>
+        <w:rPr>
+          <w:lang w:eastAsia="ar-SA"/>
+        </w:rPr>
+        <w:t>0</w:t>
+      </w:r>
+      <w:r>
+        <w:rPr>
+          <w:lang w:eastAsia="ar-SA"/>
+        </w:rPr>
+        <w:t xml:space="preserve"> &gt; 1 }}</w:t>
       </w:r>
     </w:p>
     <w:p>
@@ -14168,7 +14367,19 @@
         <w:rPr>
           <w:lang w:eastAsia="ar-SA"/>
         </w:rPr>
-        <w:t xml:space="preserve">{%- </w:t>
+        <w:t>{%</w:t>
+      </w:r>
+      <w:r>
+        <w:rPr>
+          <w:lang w:eastAsia="ar-SA"/>
+        </w:rPr>
+        <w:t>-</w:t>
+      </w:r>
+      <w:r>
+        <w:rPr>
+          <w:lang w:eastAsia="ar-SA"/>
+        </w:rPr>
+        <w:t xml:space="preserve"> </w:t>
       </w:r>
       <w:proofErr w:type="spellStart"/>
       <w:r>
@@ -14182,13 +14393,231 @@
         <w:rPr>
           <w:lang w:eastAsia="ar-SA"/>
         </w:rPr>
-        <w:t xml:space="preserve"> -%}</w:t>
-      </w:r>
-      <w:r>
-        <w:rPr>
-          <w:lang w:eastAsia="ar-SA"/>
-        </w:rPr>
         <w:t xml:space="preserve"> </w:t>
+      </w:r>
+      <w:r>
+        <w:rPr>
+          <w:lang w:eastAsia="ar-SA"/>
+        </w:rPr>
+        <w:t>-</w:t>
+      </w:r>
+      <w:r>
+        <w:rPr>
+          <w:lang w:eastAsia="ar-SA"/>
+        </w:rPr>
+        <w:t>%}</w:t>
+      </w:r>
+    </w:p>
+    <w:p>
+      <w:pPr>
+        <w:pStyle w:val="Generaltext"/>
+        <w:numPr>
+          <w:ilvl w:val="0"/>
+          <w:numId w:val="0"/>
+        </w:numPr>
+        <w:ind w:left="680"/>
+        <w:rPr>
+          <w:lang w:eastAsia="ar-SA"/>
+        </w:rPr>
+      </w:pPr>
+      <w:r>
+        <w:rPr>
+          <w:lang w:eastAsia="ar-SA"/>
+        </w:rPr>
+        <w:t xml:space="preserve"> </w:t>
+      </w:r>
+      <w:r>
+        <w:rPr>
+          <w:lang w:eastAsia="ar-SA"/>
+        </w:rPr>
+        <w:t>walled structure</w:t>
+      </w:r>
+      <w:r>
+        <w:rPr>
+          <w:lang w:eastAsia="ar-SA"/>
+        </w:rPr>
+        <w:t>.</w:t>
+      </w:r>
+      <w:r>
+        <w:rPr>
+          <w:lang w:eastAsia="ar-SA"/>
+        </w:rPr>
+        <w:t xml:space="preserve"> </w:t>
+      </w:r>
+      <w:r>
+        <w:rPr>
+          <w:lang w:eastAsia="ar-SA"/>
+        </w:rPr>
+        <w:t xml:space="preserve">The walls appeared to be in </w:t>
+      </w:r>
+      <w:proofErr w:type="gramStart"/>
+      <w:r>
+        <w:rPr>
+          <w:lang w:eastAsia="ar-SA"/>
+        </w:rPr>
+        <w:t xml:space="preserve">{{ </w:t>
+      </w:r>
+      <w:proofErr w:type="spellStart"/>
+      <w:r>
+        <w:rPr>
+          <w:lang w:eastAsia="ar-SA"/>
+        </w:rPr>
+        <w:t>wall</w:t>
+      </w:r>
+      <w:proofErr w:type="gramEnd"/>
+      <w:r>
+        <w:rPr>
+          <w:lang w:eastAsia="ar-SA"/>
+        </w:rPr>
+        <w:t>_condition</w:t>
+      </w:r>
+      <w:proofErr w:type="spellEnd"/>
+      <w:r>
+        <w:rPr>
+          <w:lang w:eastAsia="ar-SA"/>
+        </w:rPr>
+        <w:t xml:space="preserve"> }} condition, and</w:t>
+      </w:r>
+      <w:r>
+        <w:rPr>
+          <w:lang w:eastAsia="ar-SA"/>
+        </w:rPr>
+        <w:t xml:space="preserve"> {{ </w:t>
+      </w:r>
+      <w:proofErr w:type="spellStart"/>
+      <w:r>
+        <w:rPr>
+          <w:lang w:eastAsia="ar-SA"/>
+        </w:rPr>
+        <w:t>wall_cracks</w:t>
+      </w:r>
+      <w:proofErr w:type="spellEnd"/>
+      <w:r>
+        <w:rPr>
+          <w:lang w:eastAsia="ar-SA"/>
+        </w:rPr>
+        <w:t xml:space="preserve"> }} cracks</w:t>
+      </w:r>
+      <w:r>
+        <w:rPr>
+          <w:lang w:eastAsia="ar-SA"/>
+        </w:rPr>
+        <w:t xml:space="preserve"> were found</w:t>
+      </w:r>
+      <w:r>
+        <w:rPr>
+          <w:lang w:eastAsia="ar-SA"/>
+        </w:rPr>
+        <w:t>.</w:t>
+      </w:r>
+      <w:r>
+        <w:rPr>
+          <w:lang w:eastAsia="ar-SA"/>
+        </w:rPr>
+        <w:t xml:space="preserve"> </w:t>
+      </w:r>
+    </w:p>
+    <w:p>
+      <w:pPr>
+        <w:pStyle w:val="Generaltext"/>
+        <w:numPr>
+          <w:ilvl w:val="0"/>
+          <w:numId w:val="0"/>
+        </w:numPr>
+        <w:ind w:left="680"/>
+        <w:rPr>
+          <w:lang w:eastAsia="ar-SA"/>
+        </w:rPr>
+      </w:pPr>
+      <w:r>
+        <w:rPr>
+          <w:lang w:eastAsia="ar-SA"/>
+        </w:rPr>
+        <w:t xml:space="preserve">{%- if </w:t>
+      </w:r>
+      <w:proofErr w:type="spellStart"/>
+      <w:r>
+        <w:rPr>
+          <w:lang w:eastAsia="ar-SA"/>
+        </w:rPr>
+        <w:t>wall_</w:t>
+      </w:r>
+      <w:proofErr w:type="gramStart"/>
+      <w:r>
+        <w:rPr>
+          <w:lang w:eastAsia="ar-SA"/>
+        </w:rPr>
+        <w:t>cracks</w:t>
+      </w:r>
+      <w:proofErr w:type="spellEnd"/>
+      <w:r>
+        <w:rPr>
+          <w:lang w:eastAsia="ar-SA"/>
+        </w:rPr>
+        <w:t xml:space="preserve"> </w:t>
+      </w:r>
+      <w:r>
+        <w:rPr>
+          <w:lang w:eastAsia="ar-SA"/>
+        </w:rPr>
+        <w:t>!</w:t>
+      </w:r>
+      <w:proofErr w:type="gramEnd"/>
+      <w:r>
+        <w:rPr>
+          <w:lang w:eastAsia="ar-SA"/>
+        </w:rPr>
+        <w:t>=</w:t>
+      </w:r>
+      <w:r>
+        <w:rPr>
+          <w:lang w:eastAsia="ar-SA"/>
+        </w:rPr>
+        <w:t xml:space="preserve"> “</w:t>
+      </w:r>
+      <w:r>
+        <w:rPr>
+          <w:lang w:eastAsia="ar-SA"/>
+        </w:rPr>
+        <w:t>no” -%}</w:t>
+      </w:r>
+    </w:p>
+    <w:p>
+      <w:pPr>
+        <w:pStyle w:val="Generaltext"/>
+        <w:numPr>
+          <w:ilvl w:val="0"/>
+          <w:numId w:val="0"/>
+        </w:numPr>
+        <w:ind w:left="680"/>
+        <w:rPr>
+          <w:lang w:eastAsia="ar-SA"/>
+        </w:rPr>
+      </w:pPr>
+      <w:r>
+        <w:rPr>
+          <w:lang w:eastAsia="ar-SA"/>
+        </w:rPr>
+        <w:t>These cracks could potentially be used by bats to access the interior of the building.</w:t>
+      </w:r>
+    </w:p>
+    <w:p>
+      <w:pPr>
+        <w:pStyle w:val="Generaltext"/>
+        <w:numPr>
+          <w:ilvl w:val="0"/>
+          <w:numId w:val="0"/>
+        </w:numPr>
+        <w:ind w:left="680"/>
+        <w:rPr>
+          <w:lang w:eastAsia="ar-SA"/>
+        </w:rPr>
+      </w:pPr>
+      <w:r>
+        <w:rPr>
+          <w:lang w:eastAsia="ar-SA"/>
+        </w:rPr>
+        <w:t>{% endif %}</w:t>
       </w:r>
     </w:p>
     <w:p>

</xml_diff>